<commit_message>
agregacion de avances creados por el usuario esteban como plantilla o practica para la implementacion en desarrollo, y tambien agregacion de documentacion actualizada
</commit_message>
<xml_diff>
--- a/Propuesta Proyecto Articulador editable.docx
+++ b/Propuesta Proyecto Articulador editable.docx
@@ -486,35 +486,7 @@
           <w:rFonts w:ascii="Times New Roman" w:hAnsi="Times New Roman" w:cs="Times New Roman"/>
           <w:w w:val="105"/>
         </w:rPr>
-        <w:t xml:space="preserve">Esteban </w:t>
-      </w:r>
-      <w:r>
-        <w:rPr>
-          <w:rFonts w:ascii="Times New Roman" w:hAnsi="Times New Roman" w:cs="Times New Roman"/>
-          <w:w w:val="105"/>
-        </w:rPr>
-        <w:t>V</w:t>
-      </w:r>
-      <w:r>
-        <w:rPr>
-          <w:rFonts w:ascii="Times New Roman" w:hAnsi="Times New Roman" w:cs="Times New Roman"/>
-          <w:w w:val="105"/>
-        </w:rPr>
-        <w:t xml:space="preserve">alencia </w:t>
-      </w:r>
-      <w:r>
-        <w:rPr>
-          <w:rFonts w:ascii="Times New Roman" w:hAnsi="Times New Roman" w:cs="Times New Roman"/>
-          <w:w w:val="105"/>
-        </w:rPr>
-        <w:t>V</w:t>
-      </w:r>
-      <w:r>
-        <w:rPr>
-          <w:rFonts w:ascii="Times New Roman" w:hAnsi="Times New Roman" w:cs="Times New Roman"/>
-          <w:w w:val="105"/>
-        </w:rPr>
-        <w:t>elandia</w:t>
+        <w:t>Esteban Valencia Velandia</w:t>
       </w:r>
       <w:r>
         <w:rPr>
@@ -528,13 +500,7 @@
         <w:rPr>
           <w:rFonts w:ascii="Times New Roman" w:hAnsi="Times New Roman" w:cs="Times New Roman"/>
         </w:rPr>
-        <w:t>C</w:t>
-      </w:r>
-      <w:r>
-        <w:rPr>
-          <w:rFonts w:ascii="Times New Roman" w:hAnsi="Times New Roman" w:cs="Times New Roman"/>
-        </w:rPr>
-        <w:t>ristian</w:t>
+        <w:t>Cristian</w:t>
       </w:r>
       <w:r>
         <w:rPr>
@@ -573,13 +539,7 @@
         <w:rPr>
           <w:rFonts w:ascii="Times New Roman" w:hAnsi="Times New Roman" w:cs="Times New Roman"/>
         </w:rPr>
-        <w:t>C</w:t>
-      </w:r>
-      <w:r>
-        <w:rPr>
-          <w:rFonts w:ascii="Times New Roman" w:hAnsi="Times New Roman" w:cs="Times New Roman"/>
-        </w:rPr>
-        <w:t>astellanos</w:t>
+        <w:t>Castellanos</w:t>
       </w:r>
     </w:p>
     <w:p>
@@ -773,6 +733,7 @@
         </w:rPr>
         <w:t xml:space="preserve"> </w:t>
       </w:r>
+      <w:proofErr w:type="spellStart"/>
       <w:r>
         <w:rPr>
           <w:rFonts w:ascii="Times New Roman" w:hAnsi="Times New Roman" w:cs="Times New Roman"/>
@@ -790,6 +751,7 @@
         </w:rPr>
         <w:t>otato</w:t>
       </w:r>
+      <w:proofErr w:type="spellEnd"/>
     </w:p>
     <w:p>
       <w:pPr>
@@ -815,21 +777,7 @@
           <w:rFonts w:ascii="Times New Roman" w:hAnsi="Times New Roman" w:cs="Times New Roman"/>
           <w:sz w:val="20"/>
         </w:rPr>
-        <w:t>Bogot</w:t>
-      </w:r>
-      <w:r>
-        <w:rPr>
-          <w:rFonts w:ascii="Times New Roman" w:hAnsi="Times New Roman" w:cs="Times New Roman"/>
-          <w:sz w:val="20"/>
-        </w:rPr>
-        <w:t>á</w:t>
-      </w:r>
-      <w:r>
-        <w:rPr>
-          <w:rFonts w:ascii="Times New Roman" w:hAnsi="Times New Roman" w:cs="Times New Roman"/>
-          <w:sz w:val="20"/>
-        </w:rPr>
-        <w:t>,</w:t>
+        <w:t>Bogotá,</w:t>
       </w:r>
       <w:r>
         <w:rPr>
@@ -2607,7 +2555,29 @@
           <w:sz w:val="22"/>
           <w:szCs w:val="22"/>
         </w:rPr>
-        <w:t>Identificar los factores mas importantes que afectan en la productividad de una empresa para posteriores actualizaciones del sistema</w:t>
+        <w:t xml:space="preserve">Identificar los factores </w:t>
+      </w:r>
+      <w:proofErr w:type="spellStart"/>
+      <w:r>
+        <w:rPr>
+          <w:rFonts w:ascii="Times New Roman" w:hAnsi="Times New Roman" w:cs="Times New Roman"/>
+          <w:b w:val="0"/>
+          <w:bCs w:val="0"/>
+          <w:sz w:val="22"/>
+          <w:szCs w:val="22"/>
+        </w:rPr>
+        <w:t>mas</w:t>
+      </w:r>
+      <w:proofErr w:type="spellEnd"/>
+      <w:r>
+        <w:rPr>
+          <w:rFonts w:ascii="Times New Roman" w:hAnsi="Times New Roman" w:cs="Times New Roman"/>
+          <w:b w:val="0"/>
+          <w:bCs w:val="0"/>
+          <w:sz w:val="22"/>
+          <w:szCs w:val="22"/>
+        </w:rPr>
+        <w:t xml:space="preserve"> importantes que afectan en la productividad de una empresa para posteriores actualizaciones del sistema</w:t>
       </w:r>
     </w:p>
     <w:p>
@@ -2663,7 +2633,29 @@
           <w:sz w:val="22"/>
           <w:szCs w:val="22"/>
         </w:rPr>
-        <w:t>Acercar a los clientes y sus necesidades a los administrativos y gerentes de los negocios y empresas para poder de esta forma incrementar calidad de los productos por consiguiente mas beneficio para clientes y empresas</w:t>
+        <w:t xml:space="preserve">Acercar a los clientes y sus necesidades a los administrativos y gerentes de los negocios y empresas para poder de esta forma incrementar calidad de los productos por consiguiente </w:t>
+      </w:r>
+      <w:proofErr w:type="spellStart"/>
+      <w:r>
+        <w:rPr>
+          <w:rFonts w:ascii="Times New Roman" w:hAnsi="Times New Roman" w:cs="Times New Roman"/>
+          <w:b w:val="0"/>
+          <w:bCs w:val="0"/>
+          <w:sz w:val="22"/>
+          <w:szCs w:val="22"/>
+        </w:rPr>
+        <w:t>mas</w:t>
+      </w:r>
+      <w:proofErr w:type="spellEnd"/>
+      <w:r>
+        <w:rPr>
+          <w:rFonts w:ascii="Times New Roman" w:hAnsi="Times New Roman" w:cs="Times New Roman"/>
+          <w:b w:val="0"/>
+          <w:bCs w:val="0"/>
+          <w:sz w:val="22"/>
+          <w:szCs w:val="22"/>
+        </w:rPr>
+        <w:t xml:space="preserve"> beneficio para clientes y empresas</w:t>
       </w:r>
     </w:p>
     <w:p>
@@ -2763,7 +2755,31 @@
           <w:szCs w:val="22"/>
         </w:rPr>
         <w:tab/>
-        <w:t xml:space="preserve">La metodología a emplear será scrum debido a que en consentimiento consideramos que cumple con las necesidades para la buena realización del proyecto, con la capacidad de tener cierta libertad en las actividades que realizaremos y como complementarnos y actualizarnos con las necesidades cambiantes que puedan surgir en los diferentes procesos y etapas para el desarrollo de una herramienta de software como la planificada, además el equipo de trabajo considera que es buena medida combinarlo con un gitflow de trabajo para tener control de </w:t>
+        <w:t xml:space="preserve">La metodología a emplear será scrum debido a que en consentimiento consideramos que cumple con las necesidades para la buena realización del proyecto, con la capacidad de tener cierta libertad en las actividades que realizaremos y como complementarnos y actualizarnos con las necesidades cambiantes que puedan surgir en los diferentes procesos y etapas para el desarrollo de una herramienta de software como la planificada, además el equipo de trabajo considera que es buena medida combinarlo con un </w:t>
+      </w:r>
+      <w:proofErr w:type="spellStart"/>
+      <w:r>
+        <w:rPr>
+          <w:rFonts w:ascii="Times New Roman" w:hAnsi="Times New Roman" w:cs="Times New Roman"/>
+          <w:b w:val="0"/>
+          <w:bCs w:val="0"/>
+          <w:w w:val="116"/>
+          <w:sz w:val="22"/>
+          <w:szCs w:val="22"/>
+        </w:rPr>
+        <w:t>gitflow</w:t>
+      </w:r>
+      <w:proofErr w:type="spellEnd"/>
+      <w:r>
+        <w:rPr>
+          <w:rFonts w:ascii="Times New Roman" w:hAnsi="Times New Roman" w:cs="Times New Roman"/>
+          <w:b w:val="0"/>
+          <w:bCs w:val="0"/>
+          <w:w w:val="116"/>
+          <w:sz w:val="22"/>
+          <w:szCs w:val="22"/>
+        </w:rPr>
+        <w:t xml:space="preserve"> de trabajo para tener control de </w:t>
       </w:r>
       <w:r>
         <w:rPr>
@@ -2893,7 +2909,27 @@
           <w:sz w:val="22"/>
           <w:szCs w:val="22"/>
         </w:rPr>
-        <w:t xml:space="preserve">//Cronograma aun por definirse </w:t>
+        <w:t xml:space="preserve">//Cronograma </w:t>
+      </w:r>
+      <w:proofErr w:type="spellStart"/>
+      <w:r>
+        <w:rPr>
+          <w:rFonts w:ascii="Times New Roman" w:hAnsi="Times New Roman" w:cs="Times New Roman"/>
+          <w:b/>
+          <w:sz w:val="22"/>
+          <w:szCs w:val="22"/>
+        </w:rPr>
+        <w:t>aun</w:t>
+      </w:r>
+      <w:proofErr w:type="spellEnd"/>
+      <w:r>
+        <w:rPr>
+          <w:rFonts w:ascii="Times New Roman" w:hAnsi="Times New Roman" w:cs="Times New Roman"/>
+          <w:b/>
+          <w:sz w:val="22"/>
+          <w:szCs w:val="22"/>
+        </w:rPr>
+        <w:t xml:space="preserve"> por definirse </w:t>
       </w:r>
     </w:p>
     <w:p>
@@ -3598,6 +3634,208 @@
           <w:sz w:val="22"/>
           <w:szCs w:val="22"/>
         </w:rPr>
+      </w:pPr>
+      <w:r>
+        <w:rPr>
+          <w:rFonts w:ascii="Times New Roman" w:hAnsi="Times New Roman" w:cs="Times New Roman"/>
+          <w:sz w:val="22"/>
+          <w:szCs w:val="22"/>
+        </w:rPr>
+        <w:t xml:space="preserve">El equipo </w:t>
+      </w:r>
+      <w:r>
+        <w:rPr>
+          <w:rFonts w:ascii="Times New Roman" w:hAnsi="Times New Roman" w:cs="Times New Roman"/>
+          <w:sz w:val="22"/>
+          <w:szCs w:val="22"/>
+        </w:rPr>
+        <w:t>está</w:t>
+      </w:r>
+      <w:r>
+        <w:rPr>
+          <w:rFonts w:ascii="Times New Roman" w:hAnsi="Times New Roman" w:cs="Times New Roman"/>
+          <w:sz w:val="22"/>
+          <w:szCs w:val="22"/>
+        </w:rPr>
+        <w:t xml:space="preserve"> en la discusión técnica de como complementar el proyecto con las materias asignadas, con temas de investigación y administración debido a que no se tiene inscritas materias </w:t>
+      </w:r>
+      <w:proofErr w:type="spellStart"/>
+      <w:r>
+        <w:rPr>
+          <w:rFonts w:ascii="Times New Roman" w:hAnsi="Times New Roman" w:cs="Times New Roman"/>
+          <w:sz w:val="22"/>
+          <w:szCs w:val="22"/>
+        </w:rPr>
+        <w:t>practicas</w:t>
+      </w:r>
+      <w:proofErr w:type="spellEnd"/>
+      <w:r>
+        <w:rPr>
+          <w:rFonts w:ascii="Times New Roman" w:hAnsi="Times New Roman" w:cs="Times New Roman"/>
+          <w:sz w:val="22"/>
+          <w:szCs w:val="22"/>
+        </w:rPr>
+        <w:t xml:space="preserve"> en el actual semestre 2 del 2021 por lo cual se </w:t>
+      </w:r>
+      <w:proofErr w:type="spellStart"/>
+      <w:r>
+        <w:rPr>
+          <w:rFonts w:ascii="Times New Roman" w:hAnsi="Times New Roman" w:cs="Times New Roman"/>
+          <w:sz w:val="22"/>
+          <w:szCs w:val="22"/>
+        </w:rPr>
+        <w:t>esta</w:t>
+      </w:r>
+      <w:proofErr w:type="spellEnd"/>
+      <w:r>
+        <w:rPr>
+          <w:rFonts w:ascii="Times New Roman" w:hAnsi="Times New Roman" w:cs="Times New Roman"/>
+          <w:sz w:val="22"/>
+          <w:szCs w:val="22"/>
+        </w:rPr>
+        <w:t xml:space="preserve"> considerando hacer un cambio de vista al proyecto y no orientarlo a algo general sino, </w:t>
+      </w:r>
+      <w:r>
+        <w:rPr>
+          <w:rFonts w:ascii="Times New Roman" w:hAnsi="Times New Roman" w:cs="Times New Roman"/>
+          <w:sz w:val="22"/>
+          <w:szCs w:val="22"/>
+        </w:rPr>
+        <w:t>más</w:t>
+      </w:r>
+      <w:r>
+        <w:rPr>
+          <w:rFonts w:ascii="Times New Roman" w:hAnsi="Times New Roman" w:cs="Times New Roman"/>
+          <w:sz w:val="22"/>
+          <w:szCs w:val="22"/>
+        </w:rPr>
+        <w:t xml:space="preserve"> bien la  idea de hacer un ejercicio de imaginación en el cual nosotros somos los dueños de una empresa y tenemos la necesidad de crear los portales y plataformas digitales como se plantea actualmente, ya que de esta manera y desde el punto de vista del equipo </w:t>
+      </w:r>
+      <w:proofErr w:type="spellStart"/>
+      <w:r>
+        <w:rPr>
+          <w:rFonts w:ascii="Times New Roman" w:hAnsi="Times New Roman" w:cs="Times New Roman"/>
+          <w:sz w:val="22"/>
+          <w:szCs w:val="22"/>
+        </w:rPr>
+        <w:t>seria</w:t>
+      </w:r>
+      <w:proofErr w:type="spellEnd"/>
+      <w:r>
+        <w:rPr>
+          <w:rFonts w:ascii="Times New Roman" w:hAnsi="Times New Roman" w:cs="Times New Roman"/>
+          <w:sz w:val="22"/>
+          <w:szCs w:val="22"/>
+        </w:rPr>
+        <w:t xml:space="preserve"> </w:t>
+      </w:r>
+      <w:r>
+        <w:rPr>
+          <w:rFonts w:ascii="Times New Roman" w:hAnsi="Times New Roman" w:cs="Times New Roman"/>
+          <w:sz w:val="22"/>
+          <w:szCs w:val="22"/>
+        </w:rPr>
+        <w:t>más</w:t>
+      </w:r>
+      <w:r>
+        <w:rPr>
+          <w:rFonts w:ascii="Times New Roman" w:hAnsi="Times New Roman" w:cs="Times New Roman"/>
+          <w:sz w:val="22"/>
+          <w:szCs w:val="22"/>
+        </w:rPr>
+        <w:t xml:space="preserve"> fácil la implementación de las actividades realizadas en </w:t>
+      </w:r>
+      <w:r>
+        <w:rPr>
+          <w:rFonts w:ascii="Times New Roman" w:hAnsi="Times New Roman" w:cs="Times New Roman"/>
+          <w:sz w:val="22"/>
+          <w:szCs w:val="22"/>
+        </w:rPr>
+        <w:t xml:space="preserve"> las asignaturas de administración y fundamentos de la investigación</w:t>
+      </w:r>
+    </w:p>
+    <w:p>
+      <w:pPr>
+        <w:pStyle w:val="Textoindependiente"/>
+        <w:spacing w:before="108"/>
+        <w:ind w:left="707" w:right="618"/>
+        <w:rPr>
+          <w:rFonts w:ascii="Times New Roman" w:hAnsi="Times New Roman" w:cs="Times New Roman"/>
+          <w:sz w:val="22"/>
+          <w:szCs w:val="22"/>
+        </w:rPr>
+      </w:pPr>
+    </w:p>
+    <w:p>
+      <w:pPr>
+        <w:pStyle w:val="Textoindependiente"/>
+        <w:spacing w:before="108"/>
+        <w:ind w:left="707" w:right="618"/>
+        <w:rPr>
+          <w:rFonts w:ascii="Times New Roman" w:hAnsi="Times New Roman" w:cs="Times New Roman"/>
+          <w:sz w:val="22"/>
+          <w:szCs w:val="22"/>
+        </w:rPr>
+      </w:pPr>
+    </w:p>
+    <w:p>
+      <w:pPr>
+        <w:pStyle w:val="Textoindependiente"/>
+        <w:spacing w:before="108"/>
+        <w:ind w:left="707" w:right="618"/>
+        <w:rPr>
+          <w:rFonts w:ascii="Times New Roman" w:hAnsi="Times New Roman" w:cs="Times New Roman"/>
+          <w:b/>
+          <w:bCs/>
+          <w:sz w:val="22"/>
+          <w:szCs w:val="22"/>
+        </w:rPr>
+      </w:pPr>
+      <w:r>
+        <w:rPr>
+          <w:rFonts w:ascii="Times New Roman" w:hAnsi="Times New Roman" w:cs="Times New Roman"/>
+          <w:b/>
+          <w:bCs/>
+          <w:sz w:val="22"/>
+          <w:szCs w:val="22"/>
+        </w:rPr>
+        <w:t>Viernes, 12 de noviembre de 2021</w:t>
+      </w:r>
+    </w:p>
+    <w:p>
+      <w:pPr>
+        <w:pStyle w:val="Textoindependiente"/>
+        <w:spacing w:before="108"/>
+        <w:ind w:left="707" w:right="618"/>
+        <w:rPr>
+          <w:rFonts w:ascii="Times New Roman" w:hAnsi="Times New Roman" w:cs="Times New Roman"/>
+          <w:sz w:val="22"/>
+          <w:szCs w:val="22"/>
+        </w:rPr>
+      </w:pPr>
+    </w:p>
+    <w:p>
+      <w:pPr>
+        <w:pStyle w:val="Textoindependiente"/>
+        <w:spacing w:before="108"/>
+        <w:ind w:left="707" w:right="618"/>
+        <w:rPr>
+          <w:rFonts w:ascii="Times New Roman" w:hAnsi="Times New Roman" w:cs="Times New Roman"/>
+          <w:sz w:val="22"/>
+          <w:szCs w:val="22"/>
+        </w:rPr>
+      </w:pPr>
+    </w:p>
+    <w:p>
+      <w:pPr>
+        <w:pStyle w:val="Textoindependiente"/>
+        <w:spacing w:before="108"/>
+        <w:ind w:left="707" w:right="618"/>
+        <w:rPr>
+          <w:rFonts w:ascii="Times New Roman" w:hAnsi="Times New Roman" w:cs="Times New Roman"/>
+          <w:sz w:val="22"/>
+          <w:szCs w:val="22"/>
+        </w:rPr>
         <w:sectPr>
           <w:pgSz w:w="11910" w:h="16840"/>
           <w:pgMar w:top="1380" w:right="1020" w:bottom="280" w:left="1000" w:header="1181" w:footer="0" w:gutter="0"/>
@@ -3610,63 +3848,25 @@
           <w:sz w:val="22"/>
           <w:szCs w:val="22"/>
         </w:rPr>
-        <w:t xml:space="preserve">El equipo </w:t>
-      </w:r>
-      <w:r>
-        <w:rPr>
-          <w:rFonts w:ascii="Times New Roman" w:hAnsi="Times New Roman" w:cs="Times New Roman"/>
-          <w:sz w:val="22"/>
-          <w:szCs w:val="22"/>
-        </w:rPr>
-        <w:t>está</w:t>
-      </w:r>
-      <w:r>
-        <w:rPr>
-          <w:rFonts w:ascii="Times New Roman" w:hAnsi="Times New Roman" w:cs="Times New Roman"/>
-          <w:sz w:val="22"/>
-          <w:szCs w:val="22"/>
-        </w:rPr>
-        <w:t xml:space="preserve"> en la discusión técnica de como complementar el proyecto con las materias asignadas, con temas de investigación y administración debido a que no se tiene inscritas materias practicas en el actual semestre 2 del 2021 por lo cual se esta considerando hacer un cambio de vista al proyecto y no orientarlo a algo general sino, </w:t>
-      </w:r>
-      <w:r>
-        <w:rPr>
-          <w:rFonts w:ascii="Times New Roman" w:hAnsi="Times New Roman" w:cs="Times New Roman"/>
-          <w:sz w:val="22"/>
-          <w:szCs w:val="22"/>
-        </w:rPr>
-        <w:t>más</w:t>
-      </w:r>
-      <w:r>
-        <w:rPr>
-          <w:rFonts w:ascii="Times New Roman" w:hAnsi="Times New Roman" w:cs="Times New Roman"/>
-          <w:sz w:val="22"/>
-          <w:szCs w:val="22"/>
-        </w:rPr>
-        <w:t xml:space="preserve"> bien la  idea de hacer un ejercicio de imaginación en el cual nosotros somos los dueños de una empresa y tenemos la necesidad de crear los portales y plataformas digitales como se plantea actualmente, ya que de esta manera y desde el punto de vista del equipo seria </w:t>
-      </w:r>
-      <w:r>
-        <w:rPr>
-          <w:rFonts w:ascii="Times New Roman" w:hAnsi="Times New Roman" w:cs="Times New Roman"/>
-          <w:sz w:val="22"/>
-          <w:szCs w:val="22"/>
-        </w:rPr>
-        <w:t>más</w:t>
-      </w:r>
-      <w:r>
-        <w:rPr>
-          <w:rFonts w:ascii="Times New Roman" w:hAnsi="Times New Roman" w:cs="Times New Roman"/>
-          <w:sz w:val="22"/>
-          <w:szCs w:val="22"/>
-        </w:rPr>
-        <w:t xml:space="preserve"> fácil la implementación de las actividades realizadas en </w:t>
-      </w:r>
-      <w:r>
-        <w:rPr>
-          <w:rFonts w:ascii="Times New Roman" w:hAnsi="Times New Roman" w:cs="Times New Roman"/>
-          <w:sz w:val="22"/>
-          <w:szCs w:val="22"/>
-        </w:rPr>
-        <w:t xml:space="preserve"> las asignaturas de administración y fundamentos de la investigación</w:t>
+        <w:t xml:space="preserve">El equipo realizó las primeras implementaciones y plantillas de documentación además de la actualización de varios aspectos importantes como el trabajo en el cronograma para el seguimiento de fechas y fijar objetivos, por otro lado   se proporciona avances en la documentación en aspectos del marco teórico y análisis de resultado   de encuesta realizada, links adjuntos referentes al repositorio en el cual se está desarrollando la aplicación y link de la encuesta utilizada (aun útil hoy día)  para el posterior análisis y toma de decisiones para el desarrollo del proyecto, se espera que en la próxima actualización ya este lista el </w:t>
+      </w:r>
+      <w:proofErr w:type="spellStart"/>
+      <w:r>
+        <w:rPr>
+          <w:rFonts w:ascii="Times New Roman" w:hAnsi="Times New Roman" w:cs="Times New Roman"/>
+          <w:sz w:val="22"/>
+          <w:szCs w:val="22"/>
+        </w:rPr>
+        <w:t>item</w:t>
+      </w:r>
+      <w:proofErr w:type="spellEnd"/>
+      <w:r>
+        <w:rPr>
+          <w:rFonts w:ascii="Times New Roman" w:hAnsi="Times New Roman" w:cs="Times New Roman"/>
+          <w:sz w:val="22"/>
+          <w:szCs w:val="22"/>
+        </w:rPr>
+        <w:t xml:space="preserve"> de cronograma </w:t>
       </w:r>
     </w:p>
     <w:p>

</xml_diff>